<commit_message>
[multi-line] w/ Tassos implemented basic database communication with Repository pattern Moved tests to separate project module Added diary
</commit_message>
<xml_diff>
--- a/Documentation/Diaries/Mattsi/diary.docx
+++ b/Documentation/Diaries/Mattsi/diary.docx
@@ -351,27 +351,38 @@
             <w:r>
               <w:t>Produced timescale document, to be discussed with team Weds.</w:t>
             </w:r>
-            <w:bookmarkStart w:id="0" w:name="_GoBack"/>
-            <w:bookmarkEnd w:id="0"/>
-          </w:p>
-        </w:tc>
-        <w:tc>
-          <w:tcPr>
-            <w:tcW w:w="1743" w:type="dxa"/>
-          </w:tcPr>
-          <w:p/>
-        </w:tc>
-        <w:tc>
-          <w:tcPr>
-            <w:tcW w:w="1744" w:type="dxa"/>
-          </w:tcPr>
-          <w:p/>
-        </w:tc>
-        <w:tc>
-          <w:tcPr>
-            <w:tcW w:w="1744" w:type="dxa"/>
-          </w:tcPr>
-          <w:p/>
+          </w:p>
+        </w:tc>
+        <w:tc>
+          <w:tcPr>
+            <w:tcW w:w="1743" w:type="dxa"/>
+          </w:tcPr>
+          <w:p>
+            <w:r>
+              <w:t>Attended team meeting</w:t>
+            </w:r>
+          </w:p>
+          <w:p>
+            <w:r>
+              <w:t>Introduced team to timescale document, made final changes to it.</w:t>
+            </w:r>
+          </w:p>
+        </w:tc>
+        <w:tc>
+          <w:tcPr>
+            <w:tcW w:w="1744" w:type="dxa"/>
+          </w:tcPr>
+          <w:p/>
+        </w:tc>
+        <w:tc>
+          <w:tcPr>
+            <w:tcW w:w="1744" w:type="dxa"/>
+          </w:tcPr>
+          <w:p>
+            <w:r>
+              <w:t>Worked with Tassos on database creation, basic project layout and  interfacing with database.</w:t>
+            </w:r>
+          </w:p>
         </w:tc>
         <w:tc>
           <w:tcPr>
@@ -410,43 +421,76 @@
           <w:tcPr>
             <w:tcW w:w="1743" w:type="dxa"/>
           </w:tcPr>
-          <w:p/>
-        </w:tc>
-        <w:tc>
-          <w:tcPr>
-            <w:tcW w:w="1743" w:type="dxa"/>
-          </w:tcPr>
-          <w:p/>
-        </w:tc>
-        <w:tc>
-          <w:tcPr>
-            <w:tcW w:w="1743" w:type="dxa"/>
-          </w:tcPr>
-          <w:p/>
-        </w:tc>
-        <w:tc>
-          <w:tcPr>
-            <w:tcW w:w="1744" w:type="dxa"/>
-          </w:tcPr>
-          <w:p/>
-        </w:tc>
-        <w:tc>
-          <w:tcPr>
-            <w:tcW w:w="1744" w:type="dxa"/>
-          </w:tcPr>
-          <w:p/>
-        </w:tc>
-        <w:tc>
-          <w:tcPr>
-            <w:tcW w:w="1744" w:type="dxa"/>
-          </w:tcPr>
-          <w:p/>
-        </w:tc>
-        <w:tc>
-          <w:tcPr>
-            <w:tcW w:w="1744" w:type="dxa"/>
-          </w:tcPr>
-          <w:p/>
+          <w:p>
+            <w:r>
+              <w:t>Attended team meeting</w:t>
+            </w:r>
+          </w:p>
+          <w:p>
+            <w:r>
+              <w:t>Worked on UML</w:t>
+            </w:r>
+          </w:p>
+        </w:tc>
+        <w:tc>
+          <w:tcPr>
+            <w:tcW w:w="1743" w:type="dxa"/>
+          </w:tcPr>
+          <w:p/>
+        </w:tc>
+        <w:tc>
+          <w:tcPr>
+            <w:tcW w:w="1743" w:type="dxa"/>
+          </w:tcPr>
+          <w:p>
+            <w:r>
+              <w:t>Attended team meeting</w:t>
+            </w:r>
+          </w:p>
+        </w:tc>
+        <w:tc>
+          <w:tcPr>
+            <w:tcW w:w="1744" w:type="dxa"/>
+          </w:tcPr>
+          <w:p/>
+        </w:tc>
+        <w:tc>
+          <w:tcPr>
+            <w:tcW w:w="1744" w:type="dxa"/>
+          </w:tcPr>
+          <w:p/>
+        </w:tc>
+        <w:tc>
+          <w:tcPr>
+            <w:tcW w:w="1744" w:type="dxa"/>
+          </w:tcPr>
+          <w:p>
+            <w:r>
+              <w:t>Worked on Test Plan</w:t>
+            </w:r>
+            <w:r>
+              <w:t xml:space="preserve"> and </w:t>
+            </w:r>
+            <w:r>
+              <w:lastRenderedPageBreak/>
+              <w:t>researched Java API frameworks</w:t>
+            </w:r>
+          </w:p>
+        </w:tc>
+        <w:tc>
+          <w:tcPr>
+            <w:tcW w:w="1744" w:type="dxa"/>
+          </w:tcPr>
+          <w:p>
+            <w:r>
+              <w:lastRenderedPageBreak/>
+              <w:t xml:space="preserve">Worked on Test Plan and </w:t>
+            </w:r>
+            <w:r>
+              <w:lastRenderedPageBreak/>
+              <w:t>researched Java API frameworks</w:t>
+            </w:r>
+          </w:p>
         </w:tc>
       </w:tr>
       <w:tr>
@@ -473,7 +517,28 @@
           <w:tcPr>
             <w:tcW w:w="1743" w:type="dxa"/>
           </w:tcPr>
-          <w:p/>
+          <w:p>
+            <w:r>
+              <w:t>Attended team meeting</w:t>
+            </w:r>
+          </w:p>
+          <w:p>
+            <w:r>
+              <w:t>Arranged next Sprint</w:t>
+            </w:r>
+          </w:p>
+          <w:p>
+            <w:r>
+              <w:t>Had meeting with Julian</w:t>
+            </w:r>
+          </w:p>
+          <w:p>
+            <w:r>
+              <w:t>Tested Java API framework</w:t>
+            </w:r>
+            <w:bookmarkStart w:id="0" w:name="_GoBack"/>
+            <w:bookmarkEnd w:id="0"/>
+          </w:p>
         </w:tc>
         <w:tc>
           <w:tcPr>
@@ -775,6 +840,7 @@
     <w:lsdException w:name="HTML Sample" w:semiHidden="1" w:unhideWhenUsed="1"/>
     <w:lsdException w:name="HTML Typewriter" w:semiHidden="1" w:unhideWhenUsed="1"/>
     <w:lsdException w:name="HTML Variable" w:semiHidden="1" w:unhideWhenUsed="1"/>
+    <w:lsdException w:name="Normal Table" w:semiHidden="1" w:unhideWhenUsed="1"/>
     <w:lsdException w:name="annotation subject" w:semiHidden="1" w:unhideWhenUsed="1"/>
     <w:lsdException w:name="No List" w:semiHidden="1" w:unhideWhenUsed="1"/>
     <w:lsdException w:name="Outline List 1" w:semiHidden="1" w:unhideWhenUsed="1"/>
@@ -819,6 +885,7 @@
     <w:lsdException w:name="Table Professional" w:semiHidden="1" w:unhideWhenUsed="1"/>
     <w:lsdException w:name="Table Subtle 1" w:semiHidden="1" w:unhideWhenUsed="1"/>
     <w:lsdException w:name="Table Subtle 2" w:semiHidden="1" w:unhideWhenUsed="1"/>
+    <w:lsdException w:name="Table Web 1" w:semiHidden="1" w:unhideWhenUsed="1"/>
     <w:lsdException w:name="Table Web 2" w:semiHidden="1" w:unhideWhenUsed="1"/>
     <w:lsdException w:name="Table Web 3" w:semiHidden="1" w:unhideWhenUsed="1"/>
     <w:lsdException w:name="Balloon Text" w:semiHidden="1" w:unhideWhenUsed="1"/>
@@ -1362,7 +1429,7 @@
 </file>
 
 <file path=customXml/itemProps1.xml><?xml version="1.0" encoding="utf-8"?>
-<ds:datastoreItem xmlns:ds="http://schemas.openxmlformats.org/officeDocument/2006/customXml" ds:itemID="{857E4F3B-7BEF-489D-BCD9-E7A956F667C1}">
+<ds:datastoreItem xmlns:ds="http://schemas.openxmlformats.org/officeDocument/2006/customXml" ds:itemID="{E7370E75-ED8A-475D-A4E6-1BC9202C06B4}">
   <ds:schemaRefs>
     <ds:schemaRef ds:uri="http://schemas.openxmlformats.org/officeDocument/2006/bibliography"/>
   </ds:schemaRefs>

</xml_diff>

<commit_message>
[multi] Updated my diary Added salt to Player table Added interfaces for the repositories (for unit testing) Added salt to Player model Implemented AuthenticationService
</commit_message>
<xml_diff>
--- a/Documentation/Diaries/Mattsi/diary.docx
+++ b/Documentation/Diaries/Mattsi/diary.docx
@@ -9,14 +9,14 @@
         <w:tblLook w:val="04A0" w:firstRow="1" w:lastRow="0" w:firstColumn="1" w:lastColumn="0" w:noHBand="0" w:noVBand="1"/>
       </w:tblPr>
       <w:tblGrid>
-        <w:gridCol w:w="1743"/>
-        <w:gridCol w:w="1743"/>
-        <w:gridCol w:w="1743"/>
-        <w:gridCol w:w="1743"/>
-        <w:gridCol w:w="1744"/>
-        <w:gridCol w:w="1744"/>
-        <w:gridCol w:w="1744"/>
-        <w:gridCol w:w="1744"/>
+        <w:gridCol w:w="1737"/>
+        <w:gridCol w:w="1775"/>
+        <w:gridCol w:w="1739"/>
+        <w:gridCol w:w="1739"/>
+        <w:gridCol w:w="1738"/>
+        <w:gridCol w:w="1740"/>
+        <w:gridCol w:w="1740"/>
+        <w:gridCol w:w="1740"/>
       </w:tblGrid>
       <w:tr>
         <w:tc>
@@ -259,21 +259,8 @@
           </w:tcPr>
           <w:p>
             <w:r>
-              <w:t xml:space="preserve">Worked with </w:t>
-            </w:r>
-            <w:proofErr w:type="spellStart"/>
-            <w:r>
-              <w:t>Tassos</w:t>
-            </w:r>
-            <w:proofErr w:type="spellEnd"/>
-            <w:r>
-              <w:t xml:space="preserve"> to produce several </w:t>
-            </w:r>
-            <w:proofErr w:type="spellStart"/>
-            <w:r>
-              <w:t>usecases</w:t>
-            </w:r>
-            <w:proofErr w:type="spellEnd"/>
+              <w:t>Worked with Tassos to produce several usecases</w:t>
+            </w:r>
           </w:p>
         </w:tc>
         <w:tc>
@@ -393,15 +380,7 @@
           </w:tcPr>
           <w:p>
             <w:r>
-              <w:t xml:space="preserve">Worked with </w:t>
-            </w:r>
-            <w:proofErr w:type="spellStart"/>
-            <w:r>
-              <w:t>Tassos</w:t>
-            </w:r>
-            <w:proofErr w:type="spellEnd"/>
-            <w:r>
-              <w:t xml:space="preserve"> on database creation, basic project layout and  interfacing with database.</w:t>
+              <w:t>Worked with Tassos on database creation, basic project layout and  interfacing with database.</w:t>
             </w:r>
           </w:p>
         </w:tc>
@@ -581,51 +560,22 @@
           </w:p>
           <w:p>
             <w:r>
-              <w:t>Refactored project struc</w:t>
-            </w:r>
-            <w:bookmarkStart w:id="0" w:name="_GoBack"/>
-            <w:bookmarkEnd w:id="0"/>
-            <w:r>
-              <w:t>ture</w:t>
-            </w:r>
-          </w:p>
-          <w:p>
-            <w:r>
-              <w:t xml:space="preserve">Worked with </w:t>
-            </w:r>
-            <w:proofErr w:type="spellStart"/>
-            <w:r>
-              <w:t>Tassos</w:t>
-            </w:r>
-            <w:proofErr w:type="spellEnd"/>
-            <w:r>
-              <w:t xml:space="preserve"> to setup skeleton of project </w:t>
-            </w:r>
-            <w:proofErr w:type="spellStart"/>
-            <w:r>
-              <w:t>ie</w:t>
-            </w:r>
-            <w:proofErr w:type="spellEnd"/>
-            <w:r>
-              <w:t xml:space="preserve"> blank endpoints, services and tests</w:t>
-            </w:r>
-          </w:p>
-        </w:tc>
-        <w:tc>
-          <w:tcPr>
-            <w:tcW w:w="1743" w:type="dxa"/>
-          </w:tcPr>
-          <w:p>
-            <w:r>
-              <w:t xml:space="preserve">Worked with Qian to: implement </w:t>
-            </w:r>
-            <w:proofErr w:type="spellStart"/>
-            <w:r>
-              <w:t>IOservice</w:t>
-            </w:r>
-            <w:proofErr w:type="spellEnd"/>
-            <w:r>
-              <w:t xml:space="preserve">, add JSON framework to project, start JSON service (implement tests) </w:t>
+              <w:t>Refactored project structure</w:t>
+            </w:r>
+          </w:p>
+          <w:p>
+            <w:r>
+              <w:t>Worked with Tassos to setup skeleton of project ie blank endpoints, services and tests</w:t>
+            </w:r>
+          </w:p>
+        </w:tc>
+        <w:tc>
+          <w:tcPr>
+            <w:tcW w:w="1743" w:type="dxa"/>
+          </w:tcPr>
+          <w:p>
+            <w:r>
+              <w:t xml:space="preserve">Worked with Qian to: implement IOservice, add JSON framework to project, start JSON service (implement tests) </w:t>
             </w:r>
           </w:p>
         </w:tc>
@@ -682,7 +632,36 @@
           <w:tcPr>
             <w:tcW w:w="1743" w:type="dxa"/>
           </w:tcPr>
-          <w:p/>
+          <w:p>
+            <w:r>
+              <w:t>Worked with Selin and Arya to review their work on the login/registration card</w:t>
+            </w:r>
+          </w:p>
+          <w:p>
+            <w:r>
+              <w:t>Picked up the login/registration card</w:t>
+            </w:r>
+            <w:r>
+              <w:t xml:space="preserve"> and started work on it</w:t>
+            </w:r>
+            <w:bookmarkStart w:id="0" w:name="_GoBack"/>
+            <w:bookmarkEnd w:id="0"/>
+          </w:p>
+          <w:p>
+            <w:r>
+              <w:t>Set up Sprint 5 in Trello</w:t>
+            </w:r>
+          </w:p>
+          <w:p>
+            <w:r>
+              <w:t>Attended team meeting</w:t>
+            </w:r>
+          </w:p>
+          <w:p>
+            <w:r>
+              <w:t>Attended team meeting with customer</w:t>
+            </w:r>
+          </w:p>
         </w:tc>
         <w:tc>
           <w:tcPr>
@@ -728,6 +707,7 @@
           </w:tcPr>
           <w:p>
             <w:r>
+              <w:lastRenderedPageBreak/>
               <w:t>12</w:t>
             </w:r>
             <w:r>
@@ -1510,7 +1490,7 @@
 </file>
 
 <file path=customXml/itemProps1.xml><?xml version="1.0" encoding="utf-8"?>
-<ds:datastoreItem xmlns:ds="http://schemas.openxmlformats.org/officeDocument/2006/customXml" ds:itemID="{7B34BDFF-A586-40B9-8589-E9314645419B}">
+<ds:datastoreItem xmlns:ds="http://schemas.openxmlformats.org/officeDocument/2006/customXml" ds:itemID="{C06A7A69-19D1-413C-AEC7-9716C4B87B7E}">
   <ds:schemaRefs>
     <ds:schemaRef ds:uri="http://schemas.openxmlformats.org/officeDocument/2006/bibliography"/>
   </ds:schemaRefs>

</xml_diff>

<commit_message>
More work on client login/reg, updated my diary
</commit_message>
<xml_diff>
--- a/Documentation/Diaries/Mattsi/diary.docx
+++ b/Documentation/Diaries/Mattsi/diary.docx
@@ -9,14 +9,14 @@
         <w:tblLook w:val="04A0" w:firstRow="1" w:lastRow="0" w:firstColumn="1" w:lastColumn="0" w:noHBand="0" w:noVBand="1"/>
       </w:tblPr>
       <w:tblGrid>
-        <w:gridCol w:w="1737"/>
+        <w:gridCol w:w="1634"/>
         <w:gridCol w:w="1775"/>
-        <w:gridCol w:w="1739"/>
-        <w:gridCol w:w="1739"/>
-        <w:gridCol w:w="1738"/>
-        <w:gridCol w:w="1740"/>
-        <w:gridCol w:w="1740"/>
-        <w:gridCol w:w="1740"/>
+        <w:gridCol w:w="2079"/>
+        <w:gridCol w:w="1775"/>
+        <w:gridCol w:w="1648"/>
+        <w:gridCol w:w="1669"/>
+        <w:gridCol w:w="1684"/>
+        <w:gridCol w:w="1684"/>
       </w:tblGrid>
       <w:tr>
         <w:tc>
@@ -428,6 +428,7 @@
           </w:p>
           <w:p>
             <w:r>
+              <w:lastRenderedPageBreak/>
               <w:t>Worked on UML</w:t>
             </w:r>
           </w:p>
@@ -644,36 +645,67 @@
             <w:r>
               <w:t xml:space="preserve"> and started work on it</w:t>
             </w:r>
+          </w:p>
+          <w:p>
+            <w:r>
+              <w:t>Set up Sprint 5 in Trello</w:t>
+            </w:r>
+          </w:p>
+          <w:p>
+            <w:r>
+              <w:t>Attended team meeting</w:t>
+            </w:r>
+          </w:p>
+          <w:p>
+            <w:r>
+              <w:t>Attended team meeting with customer</w:t>
+            </w:r>
+          </w:p>
+        </w:tc>
+        <w:tc>
+          <w:tcPr>
+            <w:tcW w:w="1743" w:type="dxa"/>
+          </w:tcPr>
+          <w:p>
+            <w:r>
+              <w:t>Implemented AuthorisationService</w:t>
+            </w:r>
+          </w:p>
+          <w:p>
+            <w:r>
+              <w:t xml:space="preserve">Fixed </w:t>
+            </w:r>
+            <w:r>
+              <w:t>web service setup issues</w:t>
+            </w:r>
+          </w:p>
+          <w:p>
+            <w:r>
+              <w:t>Implemented PlayerController</w:t>
+            </w:r>
+          </w:p>
+          <w:p>
+            <w:r>
+              <w:t>Added validation to web service</w:t>
+            </w:r>
+          </w:p>
+          <w:p>
+            <w:r>
+              <w:t>Started client-server interaction</w:t>
+            </w:r>
+          </w:p>
+        </w:tc>
+        <w:tc>
+          <w:tcPr>
+            <w:tcW w:w="1743" w:type="dxa"/>
+          </w:tcPr>
+          <w:p>
+            <w:r>
+              <w:t>Continued client-server interaction, implemented login/registration from client side</w:t>
+            </w:r>
             <w:bookmarkStart w:id="0" w:name="_GoBack"/>
             <w:bookmarkEnd w:id="0"/>
           </w:p>
-          <w:p>
-            <w:r>
-              <w:t>Set up Sprint 5 in Trello</w:t>
-            </w:r>
-          </w:p>
-          <w:p>
-            <w:r>
-              <w:t>Attended team meeting</w:t>
-            </w:r>
-          </w:p>
-          <w:p>
-            <w:r>
-              <w:t>Attended team meeting with customer</w:t>
-            </w:r>
-          </w:p>
-        </w:tc>
-        <w:tc>
-          <w:tcPr>
-            <w:tcW w:w="1743" w:type="dxa"/>
-          </w:tcPr>
-          <w:p/>
-        </w:tc>
-        <w:tc>
-          <w:tcPr>
-            <w:tcW w:w="1743" w:type="dxa"/>
-          </w:tcPr>
-          <w:p/>
         </w:tc>
         <w:tc>
           <w:tcPr>
@@ -1490,7 +1522,7 @@
 </file>
 
 <file path=customXml/itemProps1.xml><?xml version="1.0" encoding="utf-8"?>
-<ds:datastoreItem xmlns:ds="http://schemas.openxmlformats.org/officeDocument/2006/customXml" ds:itemID="{C06A7A69-19D1-413C-AEC7-9716C4B87B7E}">
+<ds:datastoreItem xmlns:ds="http://schemas.openxmlformats.org/officeDocument/2006/customXml" ds:itemID="{E6930076-9885-4734-B84F-7F77FED93765}">
   <ds:schemaRefs>
     <ds:schemaRef ds:uri="http://schemas.openxmlformats.org/officeDocument/2006/bibliography"/>
   </ds:schemaRefs>

</xml_diff>